<commit_message>
Alteração do Relatório (Pedro Afonso)
</commit_message>
<xml_diff>
--- a/Perl - Pedro Afonso/Trabalho Calculo Numérico - Perl.docx
+++ b/Perl - Pedro Afonso/Trabalho Calculo Numérico - Perl.docx
@@ -3,94 +3,803 @@
 <w:document xmlns:wpc="http://schemas.microsoft.com/office/word/2010/wordprocessingCanvas" xmlns:cx="http://schemas.microsoft.com/office/drawing/2014/chartex" xmlns:cx1="http://schemas.microsoft.com/office/drawing/2015/9/8/chartex" xmlns:mc="http://schemas.openxmlformats.org/markup-compatibility/2006" xmlns:o="urn:schemas-microsoft-com:office:office" xmlns:r="http://schemas.openxmlformats.org/officeDocument/2006/relationships" xmlns:m="http://schemas.openxmlformats.org/officeDocument/2006/math" xmlns:v="urn:schemas-microsoft-com:vml" xmlns:wp14="http://schemas.microsoft.com/office/word/2010/wordprocessingDrawing" xmlns:wp="http://schemas.openxmlformats.org/drawingml/2006/wordprocessingDrawing" xmlns:w10="urn:schemas-microsoft-com:office:word" xmlns:w="http://schemas.openxmlformats.org/wordprocessingml/2006/main" xmlns:w14="http://schemas.microsoft.com/office/word/2010/wordml" xmlns:w15="http://schemas.microsoft.com/office/word/2012/wordml" xmlns:w16se="http://schemas.microsoft.com/office/word/2015/wordml/symex" xmlns:wpg="http://schemas.microsoft.com/office/word/2010/wordprocessingGroup" xmlns:wpi="http://schemas.microsoft.com/office/word/2010/wordprocessingInk" xmlns:wne="http://schemas.microsoft.com/office/word/2006/wordml" xmlns:wps="http://schemas.microsoft.com/office/word/2010/wordprocessingShape" mc:Ignorable="w14 w15 w16se wp14">
   <w:body>
     <w:p>
-      <w:r>
+      <w:pPr>
+        <w:rPr>
+          <w:rFonts w:cstheme="minorHAnsi"/>
+        </w:rPr>
+      </w:pPr>
+      <w:r>
+        <w:rPr>
+          <w:rFonts w:cstheme="minorHAnsi"/>
+        </w:rPr>
         <w:t>Trabalho Cálculo Numérico – Perl</w:t>
       </w:r>
-    </w:p>
-    <w:p/>
-    <w:p>
-      <w:pPr>
-        <w:pStyle w:val="Pr-formataoHTML"/>
-        <w:shd w:val="clear" w:color="auto" w:fill="FFFFFF"/>
-        <w:rPr>
-          <w:rFonts w:ascii="inherit" w:hAnsi="inherit"/>
-          <w:color w:val="212121"/>
-          <w:lang w:val="pt-PT"/>
-        </w:rPr>
-      </w:pPr>
-      <w:r>
-        <w:t xml:space="preserve">2 - </w:t>
-      </w:r>
-      <w:r>
-        <w:rPr>
-          <w:rFonts w:ascii="inherit" w:hAnsi="inherit"/>
-          <w:color w:val="212121"/>
-          <w:lang w:val="pt-PT"/>
-        </w:rPr>
-        <w:t>Na verdade, não há existência de variável específica como string, integer, etc em Perl. Todos são chamados de escalares e tomam tudo ao mesmo tempo. O tipo de variável muda de string para inteiro, dependendo do valor ou estado.</w:t>
-      </w:r>
-      <w:r>
-        <w:rPr>
-          <w:rFonts w:ascii="inherit" w:hAnsi="inherit"/>
-          <w:color w:val="212121"/>
-          <w:lang w:val="pt-PT"/>
-        </w:rPr>
-        <w:t xml:space="preserve"> Por isso o método de Parse int é feito automaticamente pela linguagem.</w:t>
-      </w:r>
-    </w:p>
-    <w:p>
-      <w:pPr>
-        <w:pStyle w:val="Pr-formataoHTML"/>
-        <w:shd w:val="clear" w:color="auto" w:fill="FFFFFF"/>
-        <w:rPr>
-          <w:rFonts w:ascii="inherit" w:hAnsi="inherit"/>
-          <w:color w:val="212121"/>
-          <w:lang w:val="pt-PT"/>
-        </w:rPr>
-      </w:pPr>
-    </w:p>
-    <w:p>
-      <w:pPr>
-        <w:shd w:val="clear" w:color="auto" w:fill="1E1E1E"/>
-        <w:spacing w:line="285" w:lineRule="atLeast"/>
-        <w:rPr>
-          <w:rFonts w:ascii="Consolas" w:eastAsia="Times New Roman" w:hAnsi="Consolas" w:cs="Times New Roman"/>
-          <w:color w:val="D4D4D4"/>
-          <w:sz w:val="21"/>
-          <w:szCs w:val="21"/>
-          <w:lang w:eastAsia="pt-BR"/>
-        </w:rPr>
-      </w:pPr>
-      <w:r>
-        <w:rPr>
-          <w:rFonts w:ascii="inherit" w:hAnsi="inherit"/>
-          <w:color w:val="212121"/>
-          <w:lang w:val="pt-PT"/>
-        </w:rPr>
-        <w:t xml:space="preserve">3 - </w:t>
-      </w:r>
-      <w:r>
-        <w:rPr>
-          <w:rFonts w:ascii="Consolas" w:eastAsia="Times New Roman" w:hAnsi="Consolas" w:cs="Times New Roman"/>
-          <w:color w:val="608B4E"/>
-          <w:sz w:val="21"/>
-          <w:szCs w:val="21"/>
-          <w:lang w:eastAsia="pt-BR"/>
-        </w:rPr>
-        <w:t>mandelbrot.pl -x -.7435669 -y .1314023 -w .003</w:t>
-      </w:r>
-    </w:p>
-    <w:p>
-      <w:pPr>
-        <w:pStyle w:val="Pr-formataoHTML"/>
-        <w:shd w:val="clear" w:color="auto" w:fill="FFFFFF"/>
-        <w:rPr>
-          <w:rFonts w:ascii="inherit" w:hAnsi="inherit"/>
-          <w:color w:val="212121"/>
-        </w:rPr>
-      </w:pPr>
+      <w:r>
+        <w:rPr>
+          <w:rFonts w:cstheme="minorHAnsi"/>
+        </w:rPr>
+        <w:t xml:space="preserve"> </w:t>
+      </w:r>
+    </w:p>
+    <w:p>
+      <w:pPr>
+        <w:rPr>
+          <w:rFonts w:cstheme="minorHAnsi"/>
+        </w:rPr>
+      </w:pPr>
+      <w:r>
+        <w:rPr>
+          <w:rFonts w:cstheme="minorHAnsi"/>
+        </w:rPr>
+        <w:t xml:space="preserve"> Pedro Afonso Ramos de Souza</w:t>
+      </w:r>
+    </w:p>
+    <w:p>
+      <w:pPr>
+        <w:rPr>
+          <w:rFonts w:cstheme="minorHAnsi"/>
+        </w:rPr>
+      </w:pPr>
+    </w:p>
+    <w:p>
+      <w:pPr>
+        <w:rPr>
+          <w:rFonts w:cstheme="minorHAnsi"/>
+        </w:rPr>
+      </w:pPr>
+      <w:r>
+        <w:rPr>
+          <w:rFonts w:cstheme="minorHAnsi"/>
+        </w:rPr>
+        <w:t xml:space="preserve">Linguagem: Perl </w:t>
+      </w:r>
+    </w:p>
+    <w:p>
+      <w:pPr>
+        <w:rPr>
+          <w:rFonts w:cstheme="minorHAnsi"/>
+        </w:rPr>
+      </w:pPr>
+      <w:r>
+        <w:rPr>
+          <w:rFonts w:cstheme="minorHAnsi"/>
+        </w:rPr>
+        <w:t>Data de criação: 1987</w:t>
+      </w:r>
+    </w:p>
+    <w:p>
+      <w:pPr>
+        <w:rPr>
+          <w:rFonts w:cstheme="minorHAnsi"/>
+        </w:rPr>
+      </w:pPr>
+      <w:r>
+        <w:rPr>
+          <w:rFonts w:cstheme="minorHAnsi"/>
+        </w:rPr>
+        <w:t>Desenvolvedor: Larry Wall</w:t>
+      </w:r>
+    </w:p>
+    <w:p>
+      <w:pPr>
+        <w:rPr>
+          <w:rFonts w:cstheme="minorHAnsi"/>
+        </w:rPr>
+      </w:pPr>
+      <w:proofErr w:type="spellStart"/>
+      <w:r>
+        <w:rPr>
+          <w:rFonts w:cstheme="minorHAnsi"/>
+        </w:rPr>
+        <w:t>Tipagem</w:t>
+      </w:r>
+      <w:proofErr w:type="spellEnd"/>
+      <w:r>
+        <w:rPr>
+          <w:rFonts w:cstheme="minorHAnsi"/>
+        </w:rPr>
+        <w:t>: Dinâmica</w:t>
+      </w:r>
+    </w:p>
+    <w:p>
+      <w:pPr>
+        <w:rPr>
+          <w:rFonts w:cstheme="minorHAnsi"/>
+        </w:rPr>
+      </w:pPr>
+      <w:r>
+        <w:rPr>
+          <w:rFonts w:cstheme="minorHAnsi"/>
+        </w:rPr>
+        <w:t>Versão Atual: 5.26.1</w:t>
+      </w:r>
+    </w:p>
+    <w:p>
+      <w:pPr>
+        <w:rPr>
+          <w:rFonts w:cstheme="minorHAnsi"/>
+        </w:rPr>
+      </w:pPr>
+      <w:r>
+        <w:rPr>
+          <w:rFonts w:cstheme="minorHAnsi"/>
+        </w:rPr>
+        <w:t xml:space="preserve">Características gerais: </w:t>
+      </w:r>
+      <w:hyperlink r:id="rId4" w:tooltip="Multiparadigma" w:history="1">
+        <w:proofErr w:type="spellStart"/>
+        <w:r>
+          <w:rPr>
+            <w:rStyle w:val="Hyperlink"/>
+            <w:rFonts w:cstheme="minorHAnsi"/>
+            <w:color w:val="000000" w:themeColor="text1"/>
+            <w:u w:val="none"/>
+          </w:rPr>
+          <w:t>Multiparadigma</w:t>
+        </w:r>
+        <w:proofErr w:type="spellEnd"/>
+      </w:hyperlink>
+      <w:r>
+        <w:rPr>
+          <w:rFonts w:cstheme="minorHAnsi"/>
+          <w:color w:val="000000" w:themeColor="text1"/>
+        </w:rPr>
+        <w:t>: </w:t>
+      </w:r>
+      <w:hyperlink r:id="rId5" w:tooltip="Programação funcional" w:history="1">
+        <w:r>
+          <w:rPr>
+            <w:rStyle w:val="Hyperlink"/>
+            <w:rFonts w:cstheme="minorHAnsi"/>
+            <w:color w:val="000000" w:themeColor="text1"/>
+            <w:u w:val="none"/>
+          </w:rPr>
+          <w:t>funcional</w:t>
+        </w:r>
+      </w:hyperlink>
+      <w:r>
+        <w:rPr>
+          <w:rFonts w:cstheme="minorHAnsi"/>
+          <w:color w:val="000000" w:themeColor="text1"/>
+        </w:rPr>
+        <w:t>, </w:t>
+      </w:r>
+      <w:hyperlink r:id="rId6" w:tooltip="Programação imperativa" w:history="1">
+        <w:r>
+          <w:rPr>
+            <w:rStyle w:val="Hyperlink"/>
+            <w:rFonts w:cstheme="minorHAnsi"/>
+            <w:color w:val="000000" w:themeColor="text1"/>
+            <w:u w:val="none"/>
+          </w:rPr>
+          <w:t>imperativo</w:t>
+        </w:r>
+      </w:hyperlink>
+      <w:r>
+        <w:rPr>
+          <w:rFonts w:cstheme="minorHAnsi"/>
+          <w:color w:val="000000" w:themeColor="text1"/>
+        </w:rPr>
+        <w:t>, </w:t>
+      </w:r>
+      <w:hyperlink r:id="rId7" w:tooltip="Orientação a objetos" w:history="1">
+        <w:r>
+          <w:rPr>
+            <w:rStyle w:val="Hyperlink"/>
+            <w:rFonts w:cstheme="minorHAnsi"/>
+            <w:color w:val="000000" w:themeColor="text1"/>
+            <w:u w:val="none"/>
+          </w:rPr>
+          <w:t>Orientação a objetos</w:t>
+        </w:r>
+      </w:hyperlink>
+      <w:r>
+        <w:rPr>
+          <w:rFonts w:cstheme="minorHAnsi"/>
+          <w:color w:val="000000" w:themeColor="text1"/>
+        </w:rPr>
+        <w:t>, </w:t>
+      </w:r>
+      <w:hyperlink r:id="rId8" w:tooltip="Programação reflexiva" w:history="1">
+        <w:r>
+          <w:rPr>
+            <w:rStyle w:val="Hyperlink"/>
+            <w:rFonts w:cstheme="minorHAnsi"/>
+            <w:color w:val="000000" w:themeColor="text1"/>
+            <w:u w:val="none"/>
+          </w:rPr>
+          <w:t>reflexivo</w:t>
+        </w:r>
+      </w:hyperlink>
+      <w:r>
+        <w:rPr>
+          <w:rFonts w:cstheme="minorHAnsi"/>
+          <w:color w:val="000000" w:themeColor="text1"/>
+        </w:rPr>
+        <w:t>, </w:t>
+      </w:r>
+      <w:hyperlink r:id="rId9" w:tooltip="Programação Estruturada" w:history="1">
+        <w:r>
+          <w:rPr>
+            <w:rStyle w:val="Hyperlink"/>
+            <w:rFonts w:cstheme="minorHAnsi"/>
+            <w:color w:val="000000" w:themeColor="text1"/>
+            <w:u w:val="none"/>
+          </w:rPr>
+          <w:t>estruturado</w:t>
+        </w:r>
+      </w:hyperlink>
+      <w:r>
+        <w:rPr>
+          <w:rFonts w:cstheme="minorHAnsi"/>
+          <w:color w:val="000000" w:themeColor="text1"/>
+        </w:rPr>
+        <w:t>, </w:t>
+      </w:r>
+      <w:hyperlink r:id="rId10" w:tooltip="Programação genérica" w:history="1">
+        <w:r>
+          <w:rPr>
+            <w:rStyle w:val="Hyperlink"/>
+            <w:rFonts w:cstheme="minorHAnsi"/>
+            <w:color w:val="000000" w:themeColor="text1"/>
+            <w:u w:val="none"/>
+          </w:rPr>
+          <w:t>genérico</w:t>
+        </w:r>
+      </w:hyperlink>
+    </w:p>
+    <w:p>
+      <w:pPr>
+        <w:rPr>
+          <w:rFonts w:cstheme="minorHAnsi"/>
+        </w:rPr>
+      </w:pPr>
+    </w:p>
+    <w:p>
+      <w:pPr>
+        <w:rPr>
+          <w:rFonts w:cstheme="minorHAnsi"/>
+        </w:rPr>
+      </w:pPr>
+      <w:r>
+        <w:rPr>
+          <w:rFonts w:cstheme="minorHAnsi"/>
+        </w:rPr>
+        <w:t>1 – Arquivo: “fibonacci.pl”</w:t>
+      </w:r>
+    </w:p>
+    <w:p>
+      <w:pPr>
+        <w:rPr>
+          <w:rFonts w:cstheme="minorHAnsi"/>
+        </w:rPr>
+      </w:pPr>
+      <w:r>
+        <w:rPr>
+          <w:rFonts w:cstheme="minorHAnsi"/>
+        </w:rPr>
+        <w:t>Medida em Bytes:</w:t>
+      </w:r>
+      <w:r>
+        <w:rPr>
+          <w:rFonts w:cstheme="minorHAnsi"/>
+        </w:rPr>
+        <w:t xml:space="preserve"> 361</w:t>
+      </w:r>
+    </w:p>
+    <w:p>
+      <w:pPr>
+        <w:rPr>
+          <w:rFonts w:cstheme="minorHAnsi"/>
+        </w:rPr>
+      </w:pPr>
+      <w:r>
+        <w:rPr>
+          <w:rFonts w:cstheme="minorHAnsi"/>
+        </w:rPr>
+        <w:t>Tempo de processamento:</w:t>
+      </w:r>
+      <w:r>
+        <w:rPr>
+          <w:rFonts w:cstheme="minorHAnsi"/>
+        </w:rPr>
+        <w:t xml:space="preserve"> 0.019s</w:t>
+      </w:r>
+    </w:p>
+    <w:p>
+      <w:pPr>
+        <w:rPr>
+          <w:rFonts w:cstheme="minorHAnsi"/>
+        </w:rPr>
+      </w:pPr>
+      <w:r>
+        <w:rPr>
+          <w:rFonts w:cstheme="minorHAnsi"/>
+        </w:rPr>
+        <w:t>Complexidade:</w:t>
+      </w:r>
+      <w:r>
+        <w:rPr>
+          <w:rFonts w:cstheme="minorHAnsi"/>
+        </w:rPr>
+        <w:t xml:space="preserve"> </w:t>
+      </w:r>
+      <w:proofErr w:type="gramStart"/>
+      <w:r>
+        <w:rPr>
+          <w:rFonts w:cstheme="minorHAnsi"/>
+        </w:rPr>
+        <w:t>O(</w:t>
+      </w:r>
+      <w:proofErr w:type="spellStart"/>
+      <w:proofErr w:type="gramEnd"/>
+      <w:r>
+        <w:rPr>
+          <w:rFonts w:cstheme="minorHAnsi"/>
+        </w:rPr>
+        <w:t>φn</w:t>
+      </w:r>
+      <w:proofErr w:type="spellEnd"/>
+      <w:r>
+        <w:rPr>
+          <w:rFonts w:cstheme="minorHAnsi"/>
+        </w:rPr>
+        <w:t xml:space="preserve"> )</w:t>
+      </w:r>
+    </w:p>
+    <w:p>
+      <w:pPr>
+        <w:rPr>
+          <w:rFonts w:cstheme="minorHAnsi"/>
+        </w:rPr>
+      </w:pPr>
+    </w:p>
+    <w:p>
+      <w:pPr>
+        <w:rPr>
+          <w:rFonts w:cstheme="minorHAnsi"/>
+        </w:rPr>
+      </w:pPr>
+      <w:r>
+        <w:rPr>
+          <w:rFonts w:cstheme="minorHAnsi"/>
+        </w:rPr>
+        <w:t xml:space="preserve">2 - Na verdade, não há existência de variável específica como </w:t>
+      </w:r>
+      <w:proofErr w:type="spellStart"/>
+      <w:r>
+        <w:rPr>
+          <w:rFonts w:cstheme="minorHAnsi"/>
+        </w:rPr>
+        <w:t>string</w:t>
+      </w:r>
+      <w:proofErr w:type="spellEnd"/>
+      <w:r>
+        <w:rPr>
+          <w:rFonts w:cstheme="minorHAnsi"/>
+        </w:rPr>
+        <w:t xml:space="preserve">, </w:t>
+      </w:r>
+      <w:proofErr w:type="spellStart"/>
+      <w:r>
+        <w:rPr>
+          <w:rFonts w:cstheme="minorHAnsi"/>
+        </w:rPr>
+        <w:t>integer</w:t>
+      </w:r>
+      <w:proofErr w:type="spellEnd"/>
+      <w:r>
+        <w:rPr>
+          <w:rFonts w:cstheme="minorHAnsi"/>
+        </w:rPr>
+        <w:t xml:space="preserve">, </w:t>
+      </w:r>
+      <w:proofErr w:type="spellStart"/>
+      <w:r>
+        <w:rPr>
+          <w:rFonts w:cstheme="minorHAnsi"/>
+        </w:rPr>
+        <w:t>etc</w:t>
+      </w:r>
+      <w:proofErr w:type="spellEnd"/>
+      <w:r>
+        <w:rPr>
+          <w:rFonts w:cstheme="minorHAnsi"/>
+        </w:rPr>
+        <w:t xml:space="preserve"> em Perl. Todos são chamados de escalares e tomam tudo ao mesmo tempo. O tipo de variável muda de </w:t>
+      </w:r>
+      <w:proofErr w:type="spellStart"/>
+      <w:r>
+        <w:rPr>
+          <w:rFonts w:cstheme="minorHAnsi"/>
+        </w:rPr>
+        <w:t>string</w:t>
+      </w:r>
+      <w:proofErr w:type="spellEnd"/>
+      <w:r>
+        <w:rPr>
+          <w:rFonts w:cstheme="minorHAnsi"/>
+        </w:rPr>
+        <w:t xml:space="preserve"> para inteiro, dependendo do valor ou estado. Por isso o método de Parse </w:t>
+      </w:r>
+      <w:proofErr w:type="spellStart"/>
+      <w:r>
+        <w:rPr>
+          <w:rFonts w:cstheme="minorHAnsi"/>
+        </w:rPr>
+        <w:t>int</w:t>
+      </w:r>
+      <w:proofErr w:type="spellEnd"/>
+      <w:r>
+        <w:rPr>
+          <w:rFonts w:cstheme="minorHAnsi"/>
+        </w:rPr>
+        <w:t xml:space="preserve"> é feito automaticamente pela linguagem.</w:t>
+      </w:r>
+    </w:p>
+    <w:p>
+      <w:pPr>
+        <w:rPr>
+          <w:rFonts w:cstheme="minorHAnsi"/>
+        </w:rPr>
+      </w:pPr>
+    </w:p>
+    <w:p>
+      <w:pPr>
+        <w:rPr>
+          <w:rFonts w:cstheme="minorHAnsi"/>
+        </w:rPr>
+      </w:pPr>
+      <w:r>
+        <w:rPr>
+          <w:rFonts w:cstheme="minorHAnsi"/>
+        </w:rPr>
+        <w:t>3 – Arquivo: “quicksort.pl”</w:t>
+      </w:r>
+    </w:p>
+    <w:p>
+      <w:pPr>
+        <w:rPr>
+          <w:rFonts w:cstheme="minorHAnsi"/>
+        </w:rPr>
+      </w:pPr>
+      <w:r>
+        <w:rPr>
+          <w:rFonts w:cstheme="minorHAnsi"/>
+        </w:rPr>
+        <w:t>Medida em Bytes:</w:t>
+      </w:r>
+      <w:r>
+        <w:rPr>
+          <w:rFonts w:cstheme="minorHAnsi"/>
+        </w:rPr>
+        <w:t xml:space="preserve"> 896</w:t>
+      </w:r>
+    </w:p>
+    <w:p>
+      <w:pPr>
+        <w:rPr>
+          <w:rFonts w:cstheme="minorHAnsi"/>
+        </w:rPr>
+      </w:pPr>
+      <w:r>
+        <w:rPr>
+          <w:rFonts w:cstheme="minorHAnsi"/>
+        </w:rPr>
+        <w:t>Tempo de processamento:</w:t>
+      </w:r>
+      <w:r>
+        <w:rPr>
+          <w:rFonts w:cstheme="minorHAnsi"/>
+        </w:rPr>
+        <w:t xml:space="preserve"> 0.11s</w:t>
+      </w:r>
+    </w:p>
+    <w:p>
+      <w:pPr>
+        <w:rPr>
+          <w:rFonts w:cstheme="minorHAnsi"/>
+        </w:rPr>
+      </w:pPr>
+      <w:r>
+        <w:rPr>
+          <w:rFonts w:cstheme="minorHAnsi"/>
+        </w:rPr>
+        <w:t>Complexidade:</w:t>
+      </w:r>
+      <w:r>
+        <w:rPr>
+          <w:rFonts w:cstheme="minorHAnsi"/>
+        </w:rPr>
+        <w:t xml:space="preserve"> O (n </w:t>
+      </w:r>
+      <w:proofErr w:type="spellStart"/>
+      <w:proofErr w:type="gramStart"/>
+      <w:r>
+        <w:rPr>
+          <w:rFonts w:cstheme="minorHAnsi"/>
+        </w:rPr>
+        <w:t>lg</w:t>
+      </w:r>
+      <w:proofErr w:type="spellEnd"/>
+      <w:r>
+        <w:rPr>
+          <w:rFonts w:cstheme="minorHAnsi"/>
+        </w:rPr>
+        <w:t>( n</w:t>
+      </w:r>
+      <w:proofErr w:type="gramEnd"/>
+      <w:r>
+        <w:rPr>
+          <w:rFonts w:cstheme="minorHAnsi"/>
+        </w:rPr>
+        <w:t>))</w:t>
+      </w:r>
+    </w:p>
+    <w:p>
+      <w:pPr>
+        <w:rPr>
+          <w:rFonts w:cstheme="minorHAnsi"/>
+        </w:rPr>
+      </w:pPr>
+    </w:p>
+    <w:p>
+      <w:pPr>
+        <w:rPr>
+          <w:rFonts w:cstheme="minorHAnsi"/>
+        </w:rPr>
+      </w:pPr>
+      <w:r>
+        <w:rPr>
+          <w:rFonts w:cstheme="minorHAnsi"/>
+        </w:rPr>
+        <w:t>4 – Arquivo: “mandelbrot.pl”</w:t>
+      </w:r>
+    </w:p>
+    <w:p>
+      <w:pPr>
+        <w:rPr>
+          <w:rFonts w:cstheme="minorHAnsi"/>
+        </w:rPr>
+      </w:pPr>
+      <w:r>
+        <w:rPr>
+          <w:rFonts w:cstheme="minorHAnsi"/>
+        </w:rPr>
+        <w:t>(Para a utilização do mesmo é ne</w:t>
+      </w:r>
       <w:bookmarkStart w:id="0" w:name="_GoBack"/>
       <w:bookmarkEnd w:id="0"/>
+      <w:r>
+        <w:rPr>
+          <w:rFonts w:cstheme="minorHAnsi"/>
+        </w:rPr>
+        <w:t>cessário a instalação dos módulos “</w:t>
+      </w:r>
+      <w:proofErr w:type="spellStart"/>
+      <w:r>
+        <w:rPr>
+          <w:rFonts w:cstheme="minorHAnsi"/>
+        </w:rPr>
+        <w:t>Inline</w:t>
+      </w:r>
+      <w:proofErr w:type="spellEnd"/>
+      <w:r>
+        <w:rPr>
+          <w:rFonts w:cstheme="minorHAnsi"/>
+        </w:rPr>
+        <w:t xml:space="preserve"> C++”, “PDL” e “</w:t>
+      </w:r>
+      <w:proofErr w:type="spellStart"/>
+      <w:r>
+        <w:rPr>
+          <w:rFonts w:cstheme="minorHAnsi"/>
+        </w:rPr>
+        <w:t>PrismaImage</w:t>
+      </w:r>
+      <w:proofErr w:type="spellEnd"/>
+      <w:r>
+        <w:rPr>
+          <w:rFonts w:cstheme="minorHAnsi"/>
+        </w:rPr>
+        <w:t>”)</w:t>
+      </w:r>
+    </w:p>
+    <w:p>
+      <w:pPr>
+        <w:rPr>
+          <w:rFonts w:cstheme="minorHAnsi"/>
+        </w:rPr>
+      </w:pPr>
+      <w:r>
+        <w:rPr>
+          <w:rFonts w:cstheme="minorHAnsi"/>
+        </w:rPr>
+        <w:t>Medida em Bytes:</w:t>
+      </w:r>
+    </w:p>
+    <w:p>
+      <w:pPr>
+        <w:rPr>
+          <w:rFonts w:cstheme="minorHAnsi"/>
+        </w:rPr>
+      </w:pPr>
+      <w:r>
+        <w:rPr>
+          <w:rFonts w:cstheme="minorHAnsi"/>
+        </w:rPr>
+        <w:t>Tempo de processamento:</w:t>
+      </w:r>
+      <w:r>
+        <w:rPr>
+          <w:rFonts w:cstheme="minorHAnsi"/>
+        </w:rPr>
+        <w:t xml:space="preserve"> 3</w:t>
+      </w:r>
+      <w:r>
+        <w:rPr>
+          <w:rFonts w:cstheme="minorHAnsi"/>
+        </w:rPr>
+        <w:t>.1568</w:t>
+      </w:r>
+      <w:r>
+        <w:rPr>
+          <w:rFonts w:cstheme="minorHAnsi"/>
+        </w:rPr>
+        <w:t>55</w:t>
+      </w:r>
+      <w:r>
+        <w:rPr>
+          <w:rFonts w:cstheme="minorHAnsi"/>
+        </w:rPr>
+        <w:t>s</w:t>
+      </w:r>
+    </w:p>
+    <w:p>
+      <w:pPr>
+        <w:rPr>
+          <w:rFonts w:cstheme="minorHAnsi"/>
+        </w:rPr>
+      </w:pPr>
+      <w:r>
+        <w:rPr>
+          <w:rFonts w:cstheme="minorHAnsi"/>
+        </w:rPr>
+        <w:t>Complexidade:</w:t>
+      </w:r>
+      <w:r>
+        <w:rPr>
+          <w:rFonts w:cstheme="minorHAnsi"/>
+        </w:rPr>
+        <w:t xml:space="preserve"> ∞</w:t>
+      </w:r>
+    </w:p>
+    <w:p/>
+    <w:p/>
+    <w:p/>
+    <w:p/>
+    <w:p>
+      <w:r>
+        <w:t>5 – Arquivo: “</w:t>
+      </w:r>
+      <w:r>
+        <w:t>pisoma</w:t>
+      </w:r>
+      <w:r>
+        <w:t>.pl”</w:t>
+      </w:r>
+    </w:p>
+    <w:p>
+      <w:r>
+        <w:t>Medida em Bytes:</w:t>
+      </w:r>
+    </w:p>
+    <w:p>
+      <w:r>
+        <w:t>Tempo de processamento:</w:t>
+      </w:r>
+      <w:r>
+        <w:t xml:space="preserve"> 1.933921s</w:t>
+      </w:r>
+    </w:p>
+    <w:p>
+      <w:r>
+        <w:t>Complexidade:</w:t>
+      </w:r>
+    </w:p>
+    <w:p/>
+    <w:p>
+      <w:r>
+        <w:t>6 – Arquivo: “randmatstat</w:t>
+      </w:r>
+      <w:r>
+        <w:t>.pl”</w:t>
+      </w:r>
+    </w:p>
+    <w:p>
+      <w:r>
+        <w:t>Medida em Bytes:</w:t>
+      </w:r>
+      <w:r>
+        <w:t xml:space="preserve"> 1211</w:t>
+      </w:r>
+    </w:p>
+    <w:p>
+      <w:r>
+        <w:t>Tempo de processamento:</w:t>
+      </w:r>
+      <w:r>
+        <w:t xml:space="preserve"> 0.065019s</w:t>
+      </w:r>
+    </w:p>
+    <w:p>
+      <w:r>
+        <w:t>Complexidade:</w:t>
+      </w:r>
+      <w:r>
+        <w:t xml:space="preserve"> N</w:t>
+      </w:r>
+    </w:p>
+    <w:p/>
+    <w:p>
+      <w:r>
+        <w:t>7 – Arquivo: “</w:t>
+      </w:r>
+      <w:r>
+        <w:t>sor</w:t>
+      </w:r>
+      <w:r>
+        <w:t>.pl”</w:t>
+      </w:r>
+    </w:p>
+    <w:p>
+      <w:r>
+        <w:t>Medida em Bytes:</w:t>
+      </w:r>
+    </w:p>
+    <w:p>
+      <w:r>
+        <w:t>Tempo de processamento:</w:t>
+      </w:r>
+    </w:p>
+    <w:p>
+      <w:r>
+        <w:t>Complexidade:</w:t>
+      </w:r>
+    </w:p>
+    <w:p>
+      <w:r>
+        <w:t>8 – Arquivo: “</w:t>
+      </w:r>
+      <w:r>
+        <w:t>newton</w:t>
+      </w:r>
+      <w:r>
+        <w:t>.pl”</w:t>
+      </w:r>
+    </w:p>
+    <w:p>
+      <w:r>
+        <w:t>Medida em Bytes:</w:t>
+      </w:r>
+    </w:p>
+    <w:p>
+      <w:r>
+        <w:t>Tempo de processamento:</w:t>
+      </w:r>
+    </w:p>
+    <w:p>
+      <w:r>
+        <w:t>Complexidade:</w:t>
+      </w:r>
+    </w:p>
+    <w:p/>
+    <w:p/>
+    <w:p/>
+    <w:p>
+      <w:r>
+        <w:t>Fontes:</w:t>
+      </w:r>
     </w:p>
     <w:p/>
     <w:sectPr>
@@ -574,6 +1283,17 @@
       <w:lang w:eastAsia="pt-BR"/>
     </w:rPr>
   </w:style>
+  <w:style w:type="character" w:styleId="Hyperlink">
+    <w:name w:val="Hyperlink"/>
+    <w:basedOn w:val="Fontepargpadro"/>
+    <w:uiPriority w:val="99"/>
+    <w:unhideWhenUsed/>
+    <w:rsid w:val="006449D0"/>
+    <w:rPr>
+      <w:color w:val="0000FF"/>
+      <w:u w:val="single"/>
+    </w:rPr>
+  </w:style>
 </w:styles>
 </file>
 

</xml_diff>